<commit_message>
update with signin and signup and userprofile
</commit_message>
<xml_diff>
--- a/Scrum meeting/SCRUM-MEETING-W08.docx
+++ b/Scrum meeting/SCRUM-MEETING-W08.docx
@@ -363,20 +363,7 @@
               <w:rPr>
                 <w:rFonts w:eastAsia="Times New Roman" w:cstheme="minorHAnsi"/>
               </w:rPr>
-              <w:t>On Feb 26</w:t>
-            </w:r>
-            <w:r>
-              <w:rPr>
-                <w:rFonts w:eastAsia="Times New Roman" w:cstheme="minorHAnsi"/>
-                <w:vertAlign w:val="superscript"/>
-              </w:rPr>
-              <w:t>th</w:t>
-            </w:r>
-            <w:r>
-              <w:rPr>
-                <w:rFonts w:eastAsia="Times New Roman" w:cstheme="minorHAnsi"/>
-              </w:rPr>
-              <w:t>, 2024. We separate the works of what each of the team members needs to develop.</w:t>
+              <w:t>TBD</w:t>
             </w:r>
           </w:p>
         </w:tc>
@@ -401,7 +388,7 @@
               <w:rPr>
                 <w:rFonts w:eastAsia="Times New Roman" w:cstheme="minorHAnsi"/>
               </w:rPr>
-              <w:t>Each team members needs to finish part of their development work before the next week’s scrum, and presenting the work in next week’s scrum.</w:t>
+              <w:t>TBD</w:t>
             </w:r>
           </w:p>
         </w:tc>
@@ -972,7 +959,7 @@
           <w:szCs w:val="34"/>
         </w:rPr>
         <w:drawing>
-          <wp:inline distT="0" distB="0" distL="0" distR="0" wp14:anchorId="60E78268" wp14:editId="74C79483">
+          <wp:inline distT="0" distB="0" distL="0" distR="0" wp14:anchorId="60E78268" wp14:editId="36DE7209">
             <wp:extent cx="185738" cy="185738"/>
             <wp:effectExtent l="0" t="0" r="5080" b="5080"/>
             <wp:docPr id="459473846" name="Picture 2" descr=":pencil2:"/>
@@ -1780,7 +1767,14 @@
                 <w:rFonts w:cstheme="minorHAnsi"/>
                 <w:color w:val="000000"/>
               </w:rPr>
-              <w:t xml:space="preserve"> Jingtao Yang - 8 hours / 3 issues per week</w:t>
+              <w:t xml:space="preserve"> </w:t>
+            </w:r>
+            <w:r>
+              <w:rPr>
+                <w:rFonts w:cstheme="minorHAnsi"/>
+                <w:color w:val="000000"/>
+              </w:rPr>
+              <w:t>Jingtao Yang - 8 hours / 3 issues per week</w:t>
             </w:r>
           </w:p>
           <w:p>
@@ -2104,7 +2098,7 @@
           <w:szCs w:val="34"/>
         </w:rPr>
         <w:drawing>
-          <wp:inline distT="0" distB="0" distL="0" distR="0" wp14:anchorId="2D4FF7D0" wp14:editId="419B1028">
+          <wp:inline distT="0" distB="0" distL="0" distR="0" wp14:anchorId="2D4FF7D0" wp14:editId="3AE9D007">
             <wp:extent cx="178594" cy="178594"/>
             <wp:effectExtent l="0" t="0" r="0" b="0"/>
             <wp:docPr id="306956271" name="Picture 1" descr=":books:"/>
@@ -3567,6 +3561,9 @@
     <w:uiPriority w:val="99"/>
     <w:semiHidden/>
     <w:unhideWhenUsed/>
+    <w:rPr>
+      <w:rFonts w:eastAsiaTheme="minorHAnsi"/>
+    </w:rPr>
     <w:tblPr>
       <w:tblInd w:w="0" w:type="dxa"/>
       <w:tblCellMar>

</xml_diff>